<commit_message>
feat: complete requiriments of file
</commit_message>
<xml_diff>
--- a/materialAuxiliar/CP 2TDPT.docx
+++ b/materialAuxiliar/CP 2TDPT.docx
@@ -90,6 +90,23 @@
               <w:t>96920</w:t>
             </w:r>
           </w:p>
+          <w:p>
+            <w:pPr>
+              <w:rPr>
+                <w:rFonts w:ascii="Times New Roman" w:eastAsia="Times New Roman" w:hAnsi="Times New Roman" w:cs="Times New Roman"/>
+                <w:sz w:val="24"/>
+                <w:szCs w:val="24"/>
+              </w:rPr>
+            </w:pPr>
+            <w:r>
+              <w:rPr>
+                <w:rFonts w:ascii="Times New Roman" w:eastAsia="Times New Roman" w:hAnsi="Times New Roman" w:cs="Times New Roman"/>
+                <w:sz w:val="24"/>
+                <w:szCs w:val="24"/>
+              </w:rPr>
+              <w:t>97121</w:t>
+            </w:r>
+          </w:p>
         </w:tc>
         <w:tc>
           <w:tcPr>
@@ -140,6 +157,25 @@
               </w:rPr>
               <w:t>Matheus Ramos de Pierro</w:t>
             </w:r>
+            <w:r>
+              <w:rPr>
+                <w:rFonts w:ascii="Times New Roman" w:eastAsia="Times New Roman" w:hAnsi="Times New Roman" w:cs="Times New Roman"/>
+                <w:sz w:val="24"/>
+                <w:szCs w:val="24"/>
+              </w:rPr>
+              <w:br/>
+              <w:t xml:space="preserve">Gabriel </w:t>
+            </w:r>
+            <w:proofErr w:type="spellStart"/>
+            <w:r>
+              <w:rPr>
+                <w:rFonts w:ascii="Times New Roman" w:eastAsia="Times New Roman" w:hAnsi="Times New Roman" w:cs="Times New Roman"/>
+                <w:sz w:val="24"/>
+                <w:szCs w:val="24"/>
+              </w:rPr>
+              <w:t>Tricerri</w:t>
+            </w:r>
+            <w:proofErr w:type="spellEnd"/>
           </w:p>
         </w:tc>
       </w:tr>
@@ -358,14 +394,16 @@
           <w:color w:val="000000"/>
           <w:sz w:val="24"/>
           <w:szCs w:val="24"/>
-        </w:rPr>
-      </w:pPr>
-      <w:r>
-        <w:rPr>
-          <w:rFonts w:ascii="Times New Roman" w:eastAsia="Times New Roman" w:hAnsi="Times New Roman" w:cs="Times New Roman"/>
-          <w:color w:val="000000"/>
-          <w:sz w:val="24"/>
-          <w:szCs w:val="24"/>
+          <w:highlight w:val="green"/>
+        </w:rPr>
+      </w:pPr>
+      <w:r>
+        <w:rPr>
+          <w:rFonts w:ascii="Times New Roman" w:eastAsia="Times New Roman" w:hAnsi="Times New Roman" w:cs="Times New Roman"/>
+          <w:color w:val="000000"/>
+          <w:sz w:val="24"/>
+          <w:szCs w:val="24"/>
+          <w:highlight w:val="green"/>
         </w:rPr>
         <w:t xml:space="preserve">Executar o script </w:t>
       </w:r>
@@ -376,6 +414,7 @@
           <w:color w:val="000000"/>
           <w:sz w:val="24"/>
           <w:szCs w:val="24"/>
+          <w:highlight w:val="green"/>
         </w:rPr>
         <w:t>fato_vendas.sql</w:t>
       </w:r>
@@ -386,6 +425,7 @@
           <w:color w:val="000000"/>
           <w:sz w:val="24"/>
           <w:szCs w:val="24"/>
+          <w:highlight w:val="green"/>
         </w:rPr>
         <w:t>.</w:t>
       </w:r>
@@ -418,6 +458,7 @@
           <w:color w:val="000000"/>
           <w:sz w:val="24"/>
           <w:szCs w:val="24"/>
+          <w:highlight w:val="green"/>
         </w:rPr>
         <w:t xml:space="preserve">Não executar o script </w:t>
       </w:r>
@@ -428,6 +469,7 @@
           <w:color w:val="000000"/>
           <w:sz w:val="24"/>
           <w:szCs w:val="24"/>
+          <w:highlight w:val="green"/>
         </w:rPr>
         <w:t>popula_varejo.sql</w:t>
       </w:r>
@@ -452,14 +494,16 @@
           <w:color w:val="000000"/>
           <w:sz w:val="24"/>
           <w:szCs w:val="24"/>
-        </w:rPr>
-      </w:pPr>
-      <w:r>
-        <w:rPr>
-          <w:rFonts w:ascii="Times New Roman" w:eastAsia="Times New Roman" w:hAnsi="Times New Roman" w:cs="Times New Roman"/>
-          <w:color w:val="000000"/>
-          <w:sz w:val="24"/>
-          <w:szCs w:val="24"/>
+          <w:highlight w:val="red"/>
+        </w:rPr>
+      </w:pPr>
+      <w:r>
+        <w:rPr>
+          <w:rFonts w:ascii="Times New Roman" w:eastAsia="Times New Roman" w:hAnsi="Times New Roman" w:cs="Times New Roman"/>
+          <w:color w:val="000000"/>
+          <w:sz w:val="24"/>
+          <w:szCs w:val="24"/>
+          <w:highlight w:val="red"/>
         </w:rPr>
         <w:t xml:space="preserve">Os dados utilizados para carregar as dimensões e fatos devem ser do </w:t>
       </w:r>
@@ -470,6 +514,7 @@
           <w:color w:val="000000"/>
           <w:sz w:val="24"/>
           <w:szCs w:val="24"/>
+          <w:highlight w:val="red"/>
         </w:rPr>
         <w:t>modelo_pedido</w:t>
       </w:r>
@@ -480,6 +525,7 @@
           <w:color w:val="000000"/>
           <w:sz w:val="24"/>
           <w:szCs w:val="24"/>
+          <w:highlight w:val="red"/>
         </w:rPr>
         <w:t xml:space="preserve"> criado e populado em sala de aula.</w:t>
       </w:r>
@@ -503,14 +549,16 @@
           <w:color w:val="000000"/>
           <w:sz w:val="24"/>
           <w:szCs w:val="24"/>
-        </w:rPr>
-      </w:pPr>
-      <w:r>
-        <w:rPr>
-          <w:rFonts w:ascii="Times New Roman" w:eastAsia="Times New Roman" w:hAnsi="Times New Roman" w:cs="Times New Roman"/>
-          <w:color w:val="000000"/>
-          <w:sz w:val="24"/>
-          <w:szCs w:val="24"/>
+          <w:highlight w:val="green"/>
+        </w:rPr>
+      </w:pPr>
+      <w:r>
+        <w:rPr>
+          <w:rFonts w:ascii="Times New Roman" w:eastAsia="Times New Roman" w:hAnsi="Times New Roman" w:cs="Times New Roman"/>
+          <w:color w:val="000000"/>
+          <w:sz w:val="24"/>
+          <w:szCs w:val="24"/>
+          <w:highlight w:val="green"/>
         </w:rPr>
         <w:t xml:space="preserve">Duplas com dados iguais terão o </w:t>
       </w:r>
@@ -521,6 +569,7 @@
           <w:color w:val="000000"/>
           <w:sz w:val="24"/>
           <w:szCs w:val="24"/>
+          <w:highlight w:val="green"/>
         </w:rPr>
         <w:t>cp</w:t>
       </w:r>
@@ -531,6 +580,7 @@
           <w:color w:val="000000"/>
           <w:sz w:val="24"/>
           <w:szCs w:val="24"/>
+          <w:highlight w:val="green"/>
         </w:rPr>
         <w:t xml:space="preserve"> zerado</w:t>
       </w:r>
@@ -540,6 +590,7 @@
           <w:color w:val="000000"/>
           <w:sz w:val="24"/>
           <w:szCs w:val="24"/>
+          <w:highlight w:val="green"/>
         </w:rPr>
         <w:t xml:space="preserve"> para duas duplas.</w:t>
       </w:r>
@@ -564,14 +615,16 @@
           <w:color w:val="000000"/>
           <w:sz w:val="24"/>
           <w:szCs w:val="24"/>
-        </w:rPr>
-      </w:pPr>
-      <w:r>
-        <w:rPr>
-          <w:rFonts w:ascii="Times New Roman" w:eastAsia="Times New Roman" w:hAnsi="Times New Roman" w:cs="Times New Roman"/>
-          <w:color w:val="000000"/>
-          <w:sz w:val="24"/>
-          <w:szCs w:val="24"/>
+          <w:highlight w:val="green"/>
+        </w:rPr>
+      </w:pPr>
+      <w:r>
+        <w:rPr>
+          <w:rFonts w:ascii="Times New Roman" w:eastAsia="Times New Roman" w:hAnsi="Times New Roman" w:cs="Times New Roman"/>
+          <w:color w:val="000000"/>
+          <w:sz w:val="24"/>
+          <w:szCs w:val="24"/>
+          <w:highlight w:val="green"/>
         </w:rPr>
         <w:t>Criar proc</w:t>
       </w:r>
@@ -580,6 +633,7 @@
           <w:rFonts w:ascii="Times New Roman" w:eastAsia="Times New Roman" w:hAnsi="Times New Roman" w:cs="Times New Roman"/>
           <w:sz w:val="24"/>
           <w:szCs w:val="24"/>
+          <w:highlight w:val="green"/>
         </w:rPr>
         <w:t>edure para carregar</w:t>
       </w:r>
@@ -589,6 +643,7 @@
           <w:color w:val="000000"/>
           <w:sz w:val="24"/>
           <w:szCs w:val="24"/>
+          <w:highlight w:val="green"/>
         </w:rPr>
         <w:t xml:space="preserve"> as dimensões, uma procedure para cada </w:t>
       </w:r>
@@ -598,6 +653,7 @@
           <w:color w:val="000000"/>
           <w:sz w:val="24"/>
           <w:szCs w:val="24"/>
+          <w:highlight w:val="green"/>
         </w:rPr>
         <w:t>Dimensão</w:t>
       </w:r>
@@ -607,6 +663,7 @@
           <w:color w:val="000000"/>
           <w:sz w:val="24"/>
           <w:szCs w:val="24"/>
+          <w:highlight w:val="green"/>
         </w:rPr>
         <w:t>.</w:t>
       </w:r>
@@ -631,14 +688,16 @@
           <w:color w:val="000000"/>
           <w:sz w:val="24"/>
           <w:szCs w:val="24"/>
-        </w:rPr>
-      </w:pPr>
-      <w:r>
-        <w:rPr>
-          <w:rFonts w:ascii="Times New Roman" w:eastAsia="Times New Roman" w:hAnsi="Times New Roman" w:cs="Times New Roman"/>
-          <w:color w:val="000000"/>
-          <w:sz w:val="24"/>
-          <w:szCs w:val="24"/>
+          <w:highlight w:val="green"/>
+        </w:rPr>
+      </w:pPr>
+      <w:r>
+        <w:rPr>
+          <w:rFonts w:ascii="Times New Roman" w:eastAsia="Times New Roman" w:hAnsi="Times New Roman" w:cs="Times New Roman"/>
+          <w:color w:val="000000"/>
+          <w:sz w:val="24"/>
+          <w:szCs w:val="24"/>
+          <w:highlight w:val="green"/>
         </w:rPr>
         <w:t xml:space="preserve">Todas as procedures </w:t>
       </w:r>
@@ -648,6 +707,7 @@
           <w:color w:val="000000"/>
           <w:sz w:val="24"/>
           <w:szCs w:val="24"/>
+          <w:highlight w:val="green"/>
         </w:rPr>
         <w:t>têm</w:t>
       </w:r>
@@ -657,6 +717,7 @@
           <w:color w:val="000000"/>
           <w:sz w:val="24"/>
           <w:szCs w:val="24"/>
+          <w:highlight w:val="green"/>
         </w:rPr>
         <w:t xml:space="preserve"> quem ter tratamentos de erros e funções para validar os dados, no </w:t>
       </w:r>
@@ -666,6 +727,7 @@
           <w:color w:val="000000"/>
           <w:sz w:val="24"/>
           <w:szCs w:val="24"/>
+          <w:highlight w:val="green"/>
         </w:rPr>
         <w:t>mínimo</w:t>
       </w:r>
@@ -675,6 +737,7 @@
           <w:color w:val="000000"/>
           <w:sz w:val="24"/>
           <w:szCs w:val="24"/>
+          <w:highlight w:val="green"/>
         </w:rPr>
         <w:t xml:space="preserve"> um tratamento de erro e uma função por procedure.</w:t>
       </w:r>
@@ -707,6 +770,7 @@
           <w:color w:val="000000"/>
           <w:sz w:val="24"/>
           <w:szCs w:val="24"/>
+          <w:highlight w:val="green"/>
         </w:rPr>
         <w:t>Criar procedure para carga da tabela fato.</w:t>
       </w:r>
@@ -738,6 +802,7 @@
           <w:color w:val="000000"/>
           <w:sz w:val="24"/>
           <w:szCs w:val="24"/>
+          <w:highlight w:val="green"/>
         </w:rPr>
         <w:t xml:space="preserve">Criar uma </w:t>
       </w:r>
@@ -747,6 +812,7 @@
           <w:color w:val="000000"/>
           <w:sz w:val="24"/>
           <w:szCs w:val="24"/>
+          <w:highlight w:val="green"/>
         </w:rPr>
         <w:t>Packages</w:t>
       </w:r>
@@ -756,8 +822,18 @@
           <w:color w:val="000000"/>
           <w:sz w:val="24"/>
           <w:szCs w:val="24"/>
-        </w:rPr>
-        <w:t xml:space="preserve"> com todas as procedures criadas para carga de dados e dimensões.</w:t>
+          <w:highlight w:val="green"/>
+        </w:rPr>
+        <w:t xml:space="preserve"> com todas as procedures criadas para carga de dados e dimensões</w:t>
+      </w:r>
+      <w:r>
+        <w:rPr>
+          <w:rFonts w:ascii="Times New Roman" w:eastAsia="Times New Roman" w:hAnsi="Times New Roman" w:cs="Times New Roman"/>
+          <w:color w:val="000000"/>
+          <w:sz w:val="24"/>
+          <w:szCs w:val="24"/>
+        </w:rPr>
+        <w:t>.</w:t>
       </w:r>
     </w:p>
     <w:p>
@@ -779,14 +855,16 @@
           <w:color w:val="FF0000"/>
           <w:sz w:val="24"/>
           <w:szCs w:val="24"/>
-        </w:rPr>
-      </w:pPr>
-      <w:r>
-        <w:rPr>
-          <w:rFonts w:ascii="Times New Roman" w:eastAsia="Times New Roman" w:hAnsi="Times New Roman" w:cs="Times New Roman"/>
-          <w:color w:val="000000"/>
-          <w:sz w:val="24"/>
-          <w:szCs w:val="24"/>
+          <w:highlight w:val="green"/>
+        </w:rPr>
+      </w:pPr>
+      <w:r>
+        <w:rPr>
+          <w:rFonts w:ascii="Times New Roman" w:eastAsia="Times New Roman" w:hAnsi="Times New Roman" w:cs="Times New Roman"/>
+          <w:color w:val="000000"/>
+          <w:sz w:val="24"/>
+          <w:szCs w:val="24"/>
+          <w:highlight w:val="green"/>
         </w:rPr>
         <w:t xml:space="preserve">A fato vendas tem que ter no mínimo 100 registros validos. </w:t>
       </w:r>
@@ -796,6 +874,7 @@
           <w:color w:val="FF0000"/>
           <w:sz w:val="24"/>
           <w:szCs w:val="24"/>
+          <w:highlight w:val="green"/>
         </w:rPr>
         <w:t xml:space="preserve">Menos de 100 </w:t>
       </w:r>
@@ -806,6 +885,7 @@
           <w:color w:val="FF0000"/>
           <w:sz w:val="24"/>
           <w:szCs w:val="24"/>
+          <w:highlight w:val="green"/>
         </w:rPr>
         <w:t>registors</w:t>
       </w:r>
@@ -816,6 +896,7 @@
           <w:color w:val="FF0000"/>
           <w:sz w:val="24"/>
           <w:szCs w:val="24"/>
+          <w:highlight w:val="green"/>
         </w:rPr>
         <w:t xml:space="preserve"> desconto de 1 ponto.</w:t>
       </w:r>
@@ -875,9 +956,677 @@
       <w:bookmarkStart w:id="0" w:name="_pskl5nmzo5jc" w:colFirst="0" w:colLast="0"/>
       <w:bookmarkEnd w:id="0"/>
     </w:p>
+    <w:p/>
+    <w:p>
+      <w:pPr>
+        <w:rPr>
+          <w:sz w:val="36"/>
+          <w:szCs w:val="36"/>
+        </w:rPr>
+      </w:pPr>
+      <w:r>
+        <w:rPr>
+          <w:sz w:val="36"/>
+          <w:szCs w:val="36"/>
+        </w:rPr>
+        <w:lastRenderedPageBreak/>
+        <w:t>Print das execuções passo a passo do que foi pedido:</w:t>
+      </w:r>
+    </w:p>
+    <w:p>
+      <w:pPr>
+        <w:rPr>
+          <w:sz w:val="28"/>
+          <w:szCs w:val="28"/>
+        </w:rPr>
+      </w:pPr>
+      <w:r>
+        <w:rPr>
+          <w:sz w:val="28"/>
+          <w:szCs w:val="28"/>
+        </w:rPr>
+        <w:t xml:space="preserve">Execução do script </w:t>
+      </w:r>
+      <w:proofErr w:type="spellStart"/>
+      <w:r>
+        <w:rPr>
+          <w:sz w:val="28"/>
+          <w:szCs w:val="28"/>
+        </w:rPr>
+        <w:t>fato_vendas.sql</w:t>
+      </w:r>
+      <w:proofErr w:type="spellEnd"/>
+    </w:p>
+    <w:p>
+      <w:pPr>
+        <w:rPr>
+          <w:sz w:val="28"/>
+          <w:szCs w:val="28"/>
+        </w:rPr>
+      </w:pPr>
+      <w:r>
+        <w:rPr>
+          <w:sz w:val="28"/>
+          <w:szCs w:val="28"/>
+        </w:rPr>
+        <w:drawing>
+          <wp:inline distT="0" distB="0" distL="0" distR="0" wp14:anchorId="08C49550" wp14:editId="0512535F">
+            <wp:extent cx="5400040" cy="2374900"/>
+            <wp:effectExtent l="0" t="0" r="0" b="6350"/>
+            <wp:docPr id="1207648070" name="Imagem 1" descr="Interface gráfica do usuário, Aplicativo, Word&#10;&#10;Descrição gerada automaticamente"/>
+            <wp:cNvGraphicFramePr>
+              <a:graphicFrameLocks xmlns:a="http://schemas.openxmlformats.org/drawingml/2006/main" noChangeAspect="1"/>
+            </wp:cNvGraphicFramePr>
+            <a:graphic xmlns:a="http://schemas.openxmlformats.org/drawingml/2006/main">
+              <a:graphicData uri="http://schemas.openxmlformats.org/drawingml/2006/picture">
+                <pic:pic xmlns:pic="http://schemas.openxmlformats.org/drawingml/2006/picture">
+                  <pic:nvPicPr>
+                    <pic:cNvPr id="1207648070" name="Imagem 1" descr="Interface gráfica do usuário, Aplicativo, Word&#10;&#10;Descrição gerada automaticamente"/>
+                    <pic:cNvPicPr/>
+                  </pic:nvPicPr>
+                  <pic:blipFill>
+                    <a:blip r:embed="rId10"/>
+                    <a:stretch>
+                      <a:fillRect/>
+                    </a:stretch>
+                  </pic:blipFill>
+                  <pic:spPr>
+                    <a:xfrm>
+                      <a:off x="0" y="0"/>
+                      <a:ext cx="5400040" cy="2374900"/>
+                    </a:xfrm>
+                    <a:prstGeom prst="rect">
+                      <a:avLst/>
+                    </a:prstGeom>
+                  </pic:spPr>
+                </pic:pic>
+              </a:graphicData>
+            </a:graphic>
+          </wp:inline>
+        </w:drawing>
+      </w:r>
+    </w:p>
+    <w:p>
+      <w:pPr>
+        <w:rPr>
+          <w:sz w:val="36"/>
+          <w:szCs w:val="36"/>
+        </w:rPr>
+      </w:pPr>
+      <w:r>
+        <w:rPr>
+          <w:sz w:val="36"/>
+          <w:szCs w:val="36"/>
+        </w:rPr>
+        <w:t xml:space="preserve">Print da criação das procedures </w:t>
+      </w:r>
+      <w:proofErr w:type="gramStart"/>
+      <w:r>
+        <w:rPr>
+          <w:sz w:val="36"/>
+          <w:szCs w:val="36"/>
+        </w:rPr>
+        <w:t>p</w:t>
+      </w:r>
+      <w:r>
+        <w:rPr>
+          <w:sz w:val="36"/>
+          <w:szCs w:val="36"/>
+        </w:rPr>
+        <w:t>r</w:t>
+      </w:r>
+      <w:r>
+        <w:rPr>
+          <w:sz w:val="36"/>
+          <w:szCs w:val="36"/>
+        </w:rPr>
+        <w:t>a</w:t>
+      </w:r>
+      <w:proofErr w:type="gramEnd"/>
+      <w:r>
+        <w:rPr>
+          <w:sz w:val="36"/>
+          <w:szCs w:val="36"/>
+        </w:rPr>
+        <w:t xml:space="preserve"> carregar dimensões</w:t>
+      </w:r>
+    </w:p>
+    <w:p>
+      <w:pPr>
+        <w:rPr>
+          <w:sz w:val="36"/>
+          <w:szCs w:val="36"/>
+        </w:rPr>
+      </w:pPr>
+      <w:r>
+        <w:rPr>
+          <w:sz w:val="36"/>
+          <w:szCs w:val="36"/>
+        </w:rPr>
+        <w:drawing>
+          <wp:inline distT="0" distB="0" distL="0" distR="0" wp14:anchorId="6528A2D0" wp14:editId="18CFB52B">
+            <wp:extent cx="5400040" cy="2569845"/>
+            <wp:effectExtent l="0" t="0" r="0" b="1905"/>
+            <wp:docPr id="512277085" name="Imagem 1" descr="Interface gráfica do usuário, Texto, Aplicativo, Email&#10;&#10;Descrição gerada automaticamente"/>
+            <wp:cNvGraphicFramePr>
+              <a:graphicFrameLocks xmlns:a="http://schemas.openxmlformats.org/drawingml/2006/main" noChangeAspect="1"/>
+            </wp:cNvGraphicFramePr>
+            <a:graphic xmlns:a="http://schemas.openxmlformats.org/drawingml/2006/main">
+              <a:graphicData uri="http://schemas.openxmlformats.org/drawingml/2006/picture">
+                <pic:pic xmlns:pic="http://schemas.openxmlformats.org/drawingml/2006/picture">
+                  <pic:nvPicPr>
+                    <pic:cNvPr id="512277085" name="Imagem 1" descr="Interface gráfica do usuário, Texto, Aplicativo, Email&#10;&#10;Descrição gerada automaticamente"/>
+                    <pic:cNvPicPr/>
+                  </pic:nvPicPr>
+                  <pic:blipFill>
+                    <a:blip r:embed="rId11"/>
+                    <a:stretch>
+                      <a:fillRect/>
+                    </a:stretch>
+                  </pic:blipFill>
+                  <pic:spPr>
+                    <a:xfrm>
+                      <a:off x="0" y="0"/>
+                      <a:ext cx="5400040" cy="2569845"/>
+                    </a:xfrm>
+                    <a:prstGeom prst="rect">
+                      <a:avLst/>
+                    </a:prstGeom>
+                  </pic:spPr>
+                </pic:pic>
+              </a:graphicData>
+            </a:graphic>
+          </wp:inline>
+        </w:drawing>
+      </w:r>
+    </w:p>
+    <w:p>
+      <w:pPr>
+        <w:rPr>
+          <w:sz w:val="36"/>
+          <w:szCs w:val="36"/>
+        </w:rPr>
+      </w:pPr>
+    </w:p>
+    <w:p>
+      <w:pPr>
+        <w:rPr>
+          <w:sz w:val="36"/>
+          <w:szCs w:val="36"/>
+        </w:rPr>
+      </w:pPr>
+    </w:p>
+    <w:p>
+      <w:pPr>
+        <w:rPr>
+          <w:sz w:val="36"/>
+          <w:szCs w:val="36"/>
+        </w:rPr>
+      </w:pPr>
+    </w:p>
+    <w:p>
+      <w:pPr>
+        <w:rPr>
+          <w:sz w:val="36"/>
+          <w:szCs w:val="36"/>
+        </w:rPr>
+      </w:pPr>
+      <w:r>
+        <w:rPr>
+          <w:sz w:val="36"/>
+          <w:szCs w:val="36"/>
+        </w:rPr>
+        <w:lastRenderedPageBreak/>
+        <w:t>Print da criação da procedure de carga da tabela fato</w:t>
+      </w:r>
+    </w:p>
+    <w:p>
+      <w:pPr>
+        <w:rPr>
+          <w:sz w:val="36"/>
+          <w:szCs w:val="36"/>
+        </w:rPr>
+      </w:pPr>
+      <w:r>
+        <w:rPr>
+          <w:sz w:val="36"/>
+          <w:szCs w:val="36"/>
+        </w:rPr>
+        <w:drawing>
+          <wp:inline distT="0" distB="0" distL="0" distR="0" wp14:anchorId="3E325245" wp14:editId="236585BF">
+            <wp:extent cx="5400040" cy="2703830"/>
+            <wp:effectExtent l="0" t="0" r="0" b="1270"/>
+            <wp:docPr id="1449016154" name="Imagem 1" descr="Interface gráfica do usuário, Texto, Aplicativo, Email&#10;&#10;Descrição gerada automaticamente"/>
+            <wp:cNvGraphicFramePr>
+              <a:graphicFrameLocks xmlns:a="http://schemas.openxmlformats.org/drawingml/2006/main" noChangeAspect="1"/>
+            </wp:cNvGraphicFramePr>
+            <a:graphic xmlns:a="http://schemas.openxmlformats.org/drawingml/2006/main">
+              <a:graphicData uri="http://schemas.openxmlformats.org/drawingml/2006/picture">
+                <pic:pic xmlns:pic="http://schemas.openxmlformats.org/drawingml/2006/picture">
+                  <pic:nvPicPr>
+                    <pic:cNvPr id="1449016154" name="Imagem 1" descr="Interface gráfica do usuário, Texto, Aplicativo, Email&#10;&#10;Descrição gerada automaticamente"/>
+                    <pic:cNvPicPr/>
+                  </pic:nvPicPr>
+                  <pic:blipFill>
+                    <a:blip r:embed="rId12"/>
+                    <a:stretch>
+                      <a:fillRect/>
+                    </a:stretch>
+                  </pic:blipFill>
+                  <pic:spPr>
+                    <a:xfrm>
+                      <a:off x="0" y="0"/>
+                      <a:ext cx="5400040" cy="2703830"/>
+                    </a:xfrm>
+                    <a:prstGeom prst="rect">
+                      <a:avLst/>
+                    </a:prstGeom>
+                  </pic:spPr>
+                </pic:pic>
+              </a:graphicData>
+            </a:graphic>
+          </wp:inline>
+        </w:drawing>
+      </w:r>
+    </w:p>
+    <w:p>
+      <w:pPr>
+        <w:rPr>
+          <w:sz w:val="36"/>
+          <w:szCs w:val="36"/>
+        </w:rPr>
+      </w:pPr>
+    </w:p>
+    <w:p>
+      <w:pPr>
+        <w:rPr>
+          <w:sz w:val="36"/>
+          <w:szCs w:val="36"/>
+        </w:rPr>
+      </w:pPr>
+    </w:p>
+    <w:p>
+      <w:pPr>
+        <w:rPr>
+          <w:sz w:val="36"/>
+          <w:szCs w:val="36"/>
+        </w:rPr>
+      </w:pPr>
+    </w:p>
+    <w:p>
+      <w:pPr>
+        <w:rPr>
+          <w:sz w:val="36"/>
+          <w:szCs w:val="36"/>
+        </w:rPr>
+      </w:pPr>
+    </w:p>
+    <w:p>
+      <w:pPr>
+        <w:rPr>
+          <w:sz w:val="36"/>
+          <w:szCs w:val="36"/>
+        </w:rPr>
+      </w:pPr>
+    </w:p>
+    <w:p>
+      <w:pPr>
+        <w:rPr>
+          <w:sz w:val="36"/>
+          <w:szCs w:val="36"/>
+        </w:rPr>
+      </w:pPr>
+    </w:p>
+    <w:p>
+      <w:pPr>
+        <w:rPr>
+          <w:sz w:val="36"/>
+          <w:szCs w:val="36"/>
+        </w:rPr>
+      </w:pPr>
+    </w:p>
+    <w:p>
+      <w:pPr>
+        <w:rPr>
+          <w:sz w:val="36"/>
+          <w:szCs w:val="36"/>
+        </w:rPr>
+      </w:pPr>
+    </w:p>
+    <w:p>
+      <w:pPr>
+        <w:rPr>
+          <w:sz w:val="36"/>
+          <w:szCs w:val="36"/>
+        </w:rPr>
+      </w:pPr>
+    </w:p>
+    <w:p>
+      <w:pPr>
+        <w:rPr>
+          <w:sz w:val="36"/>
+          <w:szCs w:val="36"/>
+        </w:rPr>
+      </w:pPr>
+    </w:p>
+    <w:p>
+      <w:pPr>
+        <w:rPr>
+          <w:sz w:val="36"/>
+          <w:szCs w:val="36"/>
+        </w:rPr>
+      </w:pPr>
+      <w:r>
+        <w:rPr>
+          <w:sz w:val="36"/>
+          <w:szCs w:val="36"/>
+        </w:rPr>
+        <w:lastRenderedPageBreak/>
+        <w:t xml:space="preserve">Print da criação e da execução do </w:t>
+      </w:r>
+      <w:proofErr w:type="spellStart"/>
+      <w:r>
+        <w:rPr>
+          <w:sz w:val="36"/>
+          <w:szCs w:val="36"/>
+        </w:rPr>
+        <w:t>Package</w:t>
+      </w:r>
+      <w:proofErr w:type="spellEnd"/>
+      <w:r>
+        <w:rPr>
+          <w:sz w:val="36"/>
+          <w:szCs w:val="36"/>
+        </w:rPr>
+        <w:t xml:space="preserve"> que </w:t>
+      </w:r>
+      <w:proofErr w:type="spellStart"/>
+      <w:r>
+        <w:rPr>
+          <w:sz w:val="36"/>
+          <w:szCs w:val="36"/>
+        </w:rPr>
+        <w:t>popula</w:t>
+      </w:r>
+      <w:proofErr w:type="spellEnd"/>
+      <w:r>
+        <w:rPr>
+          <w:sz w:val="36"/>
+          <w:szCs w:val="36"/>
+        </w:rPr>
+        <w:t xml:space="preserve"> as tabelas (Dimensões e a tabela fato)</w:t>
+      </w:r>
+    </w:p>
+    <w:p>
+      <w:pPr>
+        <w:rPr>
+          <w:sz w:val="36"/>
+          <w:szCs w:val="36"/>
+        </w:rPr>
+      </w:pPr>
+      <w:r>
+        <w:rPr>
+          <w:sz w:val="36"/>
+          <w:szCs w:val="36"/>
+        </w:rPr>
+        <w:drawing>
+          <wp:inline distT="0" distB="0" distL="0" distR="0" wp14:anchorId="75C42B02" wp14:editId="155FAE3A">
+            <wp:extent cx="5400040" cy="3658235"/>
+            <wp:effectExtent l="0" t="0" r="0" b="0"/>
+            <wp:docPr id="216778862" name="Imagem 1" descr="Interface gráfica do usuário, Texto, Aplicativo&#10;&#10;Descrição gerada automaticamente"/>
+            <wp:cNvGraphicFramePr>
+              <a:graphicFrameLocks xmlns:a="http://schemas.openxmlformats.org/drawingml/2006/main" noChangeAspect="1"/>
+            </wp:cNvGraphicFramePr>
+            <a:graphic xmlns:a="http://schemas.openxmlformats.org/drawingml/2006/main">
+              <a:graphicData uri="http://schemas.openxmlformats.org/drawingml/2006/picture">
+                <pic:pic xmlns:pic="http://schemas.openxmlformats.org/drawingml/2006/picture">
+                  <pic:nvPicPr>
+                    <pic:cNvPr id="216778862" name="Imagem 1" descr="Interface gráfica do usuário, Texto, Aplicativo&#10;&#10;Descrição gerada automaticamente"/>
+                    <pic:cNvPicPr/>
+                  </pic:nvPicPr>
+                  <pic:blipFill>
+                    <a:blip r:embed="rId13"/>
+                    <a:stretch>
+                      <a:fillRect/>
+                    </a:stretch>
+                  </pic:blipFill>
+                  <pic:spPr>
+                    <a:xfrm>
+                      <a:off x="0" y="0"/>
+                      <a:ext cx="5400040" cy="3658235"/>
+                    </a:xfrm>
+                    <a:prstGeom prst="rect">
+                      <a:avLst/>
+                    </a:prstGeom>
+                  </pic:spPr>
+                </pic:pic>
+              </a:graphicData>
+            </a:graphic>
+          </wp:inline>
+        </w:drawing>
+      </w:r>
+    </w:p>
+    <w:p>
+      <w:pPr>
+        <w:rPr>
+          <w:sz w:val="36"/>
+          <w:szCs w:val="36"/>
+        </w:rPr>
+      </w:pPr>
+    </w:p>
+    <w:p>
+      <w:pPr>
+        <w:rPr>
+          <w:sz w:val="36"/>
+          <w:szCs w:val="36"/>
+        </w:rPr>
+      </w:pPr>
+    </w:p>
+    <w:p>
+      <w:pPr>
+        <w:rPr>
+          <w:sz w:val="36"/>
+          <w:szCs w:val="36"/>
+        </w:rPr>
+      </w:pPr>
+    </w:p>
+    <w:p>
+      <w:pPr>
+        <w:rPr>
+          <w:sz w:val="36"/>
+          <w:szCs w:val="36"/>
+        </w:rPr>
+      </w:pPr>
+    </w:p>
+    <w:p>
+      <w:pPr>
+        <w:rPr>
+          <w:sz w:val="36"/>
+          <w:szCs w:val="36"/>
+        </w:rPr>
+      </w:pPr>
+    </w:p>
+    <w:p>
+      <w:pPr>
+        <w:rPr>
+          <w:sz w:val="36"/>
+          <w:szCs w:val="36"/>
+        </w:rPr>
+      </w:pPr>
+    </w:p>
+    <w:p>
+      <w:pPr>
+        <w:rPr>
+          <w:sz w:val="36"/>
+          <w:szCs w:val="36"/>
+        </w:rPr>
+      </w:pPr>
+    </w:p>
+    <w:p>
+      <w:pPr>
+        <w:rPr>
+          <w:sz w:val="36"/>
+          <w:szCs w:val="36"/>
+        </w:rPr>
+      </w:pPr>
+      <w:r>
+        <w:rPr>
+          <w:sz w:val="36"/>
+          <w:szCs w:val="36"/>
+        </w:rPr>
+        <w:lastRenderedPageBreak/>
+        <w:t xml:space="preserve">Obs. O </w:t>
+      </w:r>
+      <w:proofErr w:type="spellStart"/>
+      <w:r>
+        <w:rPr>
+          <w:sz w:val="36"/>
+          <w:szCs w:val="36"/>
+        </w:rPr>
+        <w:t>Package</w:t>
+      </w:r>
+      <w:proofErr w:type="spellEnd"/>
+      <w:r>
+        <w:rPr>
+          <w:sz w:val="36"/>
+          <w:szCs w:val="36"/>
+        </w:rPr>
+        <w:t xml:space="preserve"> contém uma procedure que faz o preenchimento de 100 registros dentro da tabela fato.</w:t>
+      </w:r>
+    </w:p>
+    <w:p>
+      <w:pPr>
+        <w:rPr>
+          <w:sz w:val="36"/>
+          <w:szCs w:val="36"/>
+        </w:rPr>
+      </w:pPr>
+      <w:r>
+        <w:rPr>
+          <w:sz w:val="36"/>
+          <w:szCs w:val="36"/>
+        </w:rPr>
+        <w:drawing>
+          <wp:inline distT="0" distB="0" distL="0" distR="0" wp14:anchorId="3234587C" wp14:editId="01D3CEB3">
+            <wp:extent cx="5400040" cy="4034155"/>
+            <wp:effectExtent l="0" t="0" r="0" b="4445"/>
+            <wp:docPr id="1339828439" name="Imagem 1" descr="Texto&#10;&#10;Descrição gerada automaticamente"/>
+            <wp:cNvGraphicFramePr>
+              <a:graphicFrameLocks xmlns:a="http://schemas.openxmlformats.org/drawingml/2006/main" noChangeAspect="1"/>
+            </wp:cNvGraphicFramePr>
+            <a:graphic xmlns:a="http://schemas.openxmlformats.org/drawingml/2006/main">
+              <a:graphicData uri="http://schemas.openxmlformats.org/drawingml/2006/picture">
+                <pic:pic xmlns:pic="http://schemas.openxmlformats.org/drawingml/2006/picture">
+                  <pic:nvPicPr>
+                    <pic:cNvPr id="1339828439" name="Imagem 1" descr="Texto&#10;&#10;Descrição gerada automaticamente"/>
+                    <pic:cNvPicPr/>
+                  </pic:nvPicPr>
+                  <pic:blipFill>
+                    <a:blip r:embed="rId14"/>
+                    <a:stretch>
+                      <a:fillRect/>
+                    </a:stretch>
+                  </pic:blipFill>
+                  <pic:spPr>
+                    <a:xfrm>
+                      <a:off x="0" y="0"/>
+                      <a:ext cx="5400040" cy="4034155"/>
+                    </a:xfrm>
+                    <a:prstGeom prst="rect">
+                      <a:avLst/>
+                    </a:prstGeom>
+                  </pic:spPr>
+                </pic:pic>
+              </a:graphicData>
+            </a:graphic>
+          </wp:inline>
+        </w:drawing>
+      </w:r>
+    </w:p>
+    <w:p>
+      <w:pPr>
+        <w:rPr>
+          <w:sz w:val="36"/>
+          <w:szCs w:val="36"/>
+        </w:rPr>
+      </w:pPr>
+    </w:p>
+    <w:p>
+      <w:pPr>
+        <w:rPr>
+          <w:sz w:val="36"/>
+          <w:szCs w:val="36"/>
+        </w:rPr>
+      </w:pPr>
+    </w:p>
+    <w:p>
+      <w:pPr>
+        <w:rPr>
+          <w:sz w:val="36"/>
+          <w:szCs w:val="36"/>
+        </w:rPr>
+      </w:pPr>
+    </w:p>
+    <w:p>
+      <w:pPr>
+        <w:rPr>
+          <w:sz w:val="36"/>
+          <w:szCs w:val="36"/>
+        </w:rPr>
+      </w:pPr>
+    </w:p>
+    <w:p>
+      <w:pPr>
+        <w:rPr>
+          <w:sz w:val="36"/>
+          <w:szCs w:val="36"/>
+        </w:rPr>
+      </w:pPr>
+    </w:p>
+    <w:p>
+      <w:pPr>
+        <w:rPr>
+          <w:sz w:val="36"/>
+          <w:szCs w:val="36"/>
+        </w:rPr>
+      </w:pPr>
+    </w:p>
+    <w:p>
+      <w:pPr>
+        <w:rPr>
+          <w:sz w:val="36"/>
+          <w:szCs w:val="36"/>
+        </w:rPr>
+      </w:pPr>
+      <w:r>
+        <w:rPr>
+          <w:sz w:val="36"/>
+          <w:szCs w:val="36"/>
+        </w:rPr>
+        <w:lastRenderedPageBreak/>
+        <w:t xml:space="preserve">Print da Execução do </w:t>
+      </w:r>
+      <w:proofErr w:type="spellStart"/>
+      <w:r>
+        <w:rPr>
+          <w:sz w:val="36"/>
+          <w:szCs w:val="36"/>
+        </w:rPr>
+        <w:t>Package</w:t>
+      </w:r>
+      <w:proofErr w:type="spellEnd"/>
+    </w:p>
+    <w:p>
+      <w:pPr>
+        <w:rPr>
+          <w:sz w:val="36"/>
+          <w:szCs w:val="36"/>
+        </w:rPr>
+      </w:pPr>
+    </w:p>
     <w:sectPr>
-      <w:headerReference w:type="default" r:id="rId10"/>
-      <w:footerReference w:type="default" r:id="rId11"/>
+      <w:headerReference w:type="default" r:id="rId15"/>
+      <w:footerReference w:type="default" r:id="rId16"/>
       <w:pgSz w:w="11906" w:h="16838"/>
       <w:pgMar w:top="1417" w:right="1701" w:bottom="1417" w:left="1701" w:header="708" w:footer="708" w:gutter="0"/>
       <w:pgNumType w:start="1"/>
@@ -1473,7 +2222,7 @@
       <w:lvlText w:val="%1."/>
       <w:lvlJc w:val="left"/>
       <w:pPr>
-        <w:ind w:left="720" w:hanging="360"/>
+        <w:ind w:left="360" w:hanging="360"/>
       </w:pPr>
     </w:lvl>
     <w:lvl w:ilvl="1">

</xml_diff>

<commit_message>
feat: adapt procedures to use last functions commited
</commit_message>
<xml_diff>
--- a/materialAuxiliar/CP 2TDPT.docx
+++ b/materialAuxiliar/CP 2TDPT.docx
@@ -274,27 +274,7 @@
           <w:sz w:val="24"/>
           <w:szCs w:val="24"/>
         </w:rPr>
-        <w:t xml:space="preserve">(ausência </w:t>
-      </w:r>
-      <w:proofErr w:type="gramStart"/>
-      <w:r>
-        <w:rPr>
-          <w:rFonts w:ascii="Times New Roman" w:eastAsia="Times New Roman" w:hAnsi="Times New Roman" w:cs="Times New Roman"/>
-          <w:color w:val="FF0000"/>
-          <w:sz w:val="24"/>
-          <w:szCs w:val="24"/>
-        </w:rPr>
-        <w:t>dos mesmos</w:t>
-      </w:r>
-      <w:proofErr w:type="gramEnd"/>
-      <w:r>
-        <w:rPr>
-          <w:rFonts w:ascii="Times New Roman" w:eastAsia="Times New Roman" w:hAnsi="Times New Roman" w:cs="Times New Roman"/>
-          <w:color w:val="FF0000"/>
-          <w:sz w:val="24"/>
-          <w:szCs w:val="24"/>
-        </w:rPr>
-        <w:t xml:space="preserve"> será descontado 1 ponto).</w:t>
+        <w:t>(ausência dos mesmos será descontado 1 ponto).</w:t>
       </w:r>
     </w:p>
     <w:p>
@@ -394,16 +374,14 @@
           <w:color w:val="000000"/>
           <w:sz w:val="24"/>
           <w:szCs w:val="24"/>
-          <w:highlight w:val="green"/>
-        </w:rPr>
-      </w:pPr>
-      <w:r>
-        <w:rPr>
-          <w:rFonts w:ascii="Times New Roman" w:eastAsia="Times New Roman" w:hAnsi="Times New Roman" w:cs="Times New Roman"/>
-          <w:color w:val="000000"/>
-          <w:sz w:val="24"/>
-          <w:szCs w:val="24"/>
-          <w:highlight w:val="green"/>
+        </w:rPr>
+      </w:pPr>
+      <w:r>
+        <w:rPr>
+          <w:rFonts w:ascii="Times New Roman" w:eastAsia="Times New Roman" w:hAnsi="Times New Roman" w:cs="Times New Roman"/>
+          <w:color w:val="000000"/>
+          <w:sz w:val="24"/>
+          <w:szCs w:val="24"/>
         </w:rPr>
         <w:t xml:space="preserve">Executar o script </w:t>
       </w:r>
@@ -414,7 +392,6 @@
           <w:color w:val="000000"/>
           <w:sz w:val="24"/>
           <w:szCs w:val="24"/>
-          <w:highlight w:val="green"/>
         </w:rPr>
         <w:t>fato_vendas.sql</w:t>
       </w:r>
@@ -425,7 +402,6 @@
           <w:color w:val="000000"/>
           <w:sz w:val="24"/>
           <w:szCs w:val="24"/>
-          <w:highlight w:val="green"/>
         </w:rPr>
         <w:t>.</w:t>
       </w:r>
@@ -458,7 +434,6 @@
           <w:color w:val="000000"/>
           <w:sz w:val="24"/>
           <w:szCs w:val="24"/>
-          <w:highlight w:val="green"/>
         </w:rPr>
         <w:t xml:space="preserve">Não executar o script </w:t>
       </w:r>
@@ -469,7 +444,6 @@
           <w:color w:val="000000"/>
           <w:sz w:val="24"/>
           <w:szCs w:val="24"/>
-          <w:highlight w:val="green"/>
         </w:rPr>
         <w:t>popula_varejo.sql</w:t>
       </w:r>
@@ -494,16 +468,14 @@
           <w:color w:val="000000"/>
           <w:sz w:val="24"/>
           <w:szCs w:val="24"/>
-          <w:highlight w:val="red"/>
-        </w:rPr>
-      </w:pPr>
-      <w:r>
-        <w:rPr>
-          <w:rFonts w:ascii="Times New Roman" w:eastAsia="Times New Roman" w:hAnsi="Times New Roman" w:cs="Times New Roman"/>
-          <w:color w:val="000000"/>
-          <w:sz w:val="24"/>
-          <w:szCs w:val="24"/>
-          <w:highlight w:val="red"/>
+        </w:rPr>
+      </w:pPr>
+      <w:r>
+        <w:rPr>
+          <w:rFonts w:ascii="Times New Roman" w:eastAsia="Times New Roman" w:hAnsi="Times New Roman" w:cs="Times New Roman"/>
+          <w:color w:val="000000"/>
+          <w:sz w:val="24"/>
+          <w:szCs w:val="24"/>
         </w:rPr>
         <w:t xml:space="preserve">Os dados utilizados para carregar as dimensões e fatos devem ser do </w:t>
       </w:r>
@@ -514,7 +486,6 @@
           <w:color w:val="000000"/>
           <w:sz w:val="24"/>
           <w:szCs w:val="24"/>
-          <w:highlight w:val="red"/>
         </w:rPr>
         <w:t>modelo_pedido</w:t>
       </w:r>
@@ -525,7 +496,6 @@
           <w:color w:val="000000"/>
           <w:sz w:val="24"/>
           <w:szCs w:val="24"/>
-          <w:highlight w:val="red"/>
         </w:rPr>
         <w:t xml:space="preserve"> criado e populado em sala de aula.</w:t>
       </w:r>
@@ -549,16 +519,14 @@
           <w:color w:val="000000"/>
           <w:sz w:val="24"/>
           <w:szCs w:val="24"/>
-          <w:highlight w:val="green"/>
-        </w:rPr>
-      </w:pPr>
-      <w:r>
-        <w:rPr>
-          <w:rFonts w:ascii="Times New Roman" w:eastAsia="Times New Roman" w:hAnsi="Times New Roman" w:cs="Times New Roman"/>
-          <w:color w:val="000000"/>
-          <w:sz w:val="24"/>
-          <w:szCs w:val="24"/>
-          <w:highlight w:val="green"/>
+        </w:rPr>
+      </w:pPr>
+      <w:r>
+        <w:rPr>
+          <w:rFonts w:ascii="Times New Roman" w:eastAsia="Times New Roman" w:hAnsi="Times New Roman" w:cs="Times New Roman"/>
+          <w:color w:val="000000"/>
+          <w:sz w:val="24"/>
+          <w:szCs w:val="24"/>
         </w:rPr>
         <w:t xml:space="preserve">Duplas com dados iguais terão o </w:t>
       </w:r>
@@ -569,7 +537,6 @@
           <w:color w:val="000000"/>
           <w:sz w:val="24"/>
           <w:szCs w:val="24"/>
-          <w:highlight w:val="green"/>
         </w:rPr>
         <w:t>cp</w:t>
       </w:r>
@@ -580,7 +547,6 @@
           <w:color w:val="000000"/>
           <w:sz w:val="24"/>
           <w:szCs w:val="24"/>
-          <w:highlight w:val="green"/>
         </w:rPr>
         <w:t xml:space="preserve"> zerado</w:t>
       </w:r>
@@ -590,7 +556,6 @@
           <w:color w:val="000000"/>
           <w:sz w:val="24"/>
           <w:szCs w:val="24"/>
-          <w:highlight w:val="green"/>
         </w:rPr>
         <w:t xml:space="preserve"> para duas duplas.</w:t>
       </w:r>
@@ -615,16 +580,14 @@
           <w:color w:val="000000"/>
           <w:sz w:val="24"/>
           <w:szCs w:val="24"/>
-          <w:highlight w:val="green"/>
-        </w:rPr>
-      </w:pPr>
-      <w:r>
-        <w:rPr>
-          <w:rFonts w:ascii="Times New Roman" w:eastAsia="Times New Roman" w:hAnsi="Times New Roman" w:cs="Times New Roman"/>
-          <w:color w:val="000000"/>
-          <w:sz w:val="24"/>
-          <w:szCs w:val="24"/>
-          <w:highlight w:val="green"/>
+        </w:rPr>
+      </w:pPr>
+      <w:r>
+        <w:rPr>
+          <w:rFonts w:ascii="Times New Roman" w:eastAsia="Times New Roman" w:hAnsi="Times New Roman" w:cs="Times New Roman"/>
+          <w:color w:val="000000"/>
+          <w:sz w:val="24"/>
+          <w:szCs w:val="24"/>
         </w:rPr>
         <w:t>Criar proc</w:t>
       </w:r>
@@ -633,7 +596,6 @@
           <w:rFonts w:ascii="Times New Roman" w:eastAsia="Times New Roman" w:hAnsi="Times New Roman" w:cs="Times New Roman"/>
           <w:sz w:val="24"/>
           <w:szCs w:val="24"/>
-          <w:highlight w:val="green"/>
         </w:rPr>
         <w:t>edure para carregar</w:t>
       </w:r>
@@ -643,7 +605,6 @@
           <w:color w:val="000000"/>
           <w:sz w:val="24"/>
           <w:szCs w:val="24"/>
-          <w:highlight w:val="green"/>
         </w:rPr>
         <w:t xml:space="preserve"> as dimensões, uma procedure para cada </w:t>
       </w:r>
@@ -653,7 +614,6 @@
           <w:color w:val="000000"/>
           <w:sz w:val="24"/>
           <w:szCs w:val="24"/>
-          <w:highlight w:val="green"/>
         </w:rPr>
         <w:t>Dimensão</w:t>
       </w:r>
@@ -663,7 +623,6 @@
           <w:color w:val="000000"/>
           <w:sz w:val="24"/>
           <w:szCs w:val="24"/>
-          <w:highlight w:val="green"/>
         </w:rPr>
         <w:t>.</w:t>
       </w:r>
@@ -688,16 +647,14 @@
           <w:color w:val="000000"/>
           <w:sz w:val="24"/>
           <w:szCs w:val="24"/>
-          <w:highlight w:val="green"/>
-        </w:rPr>
-      </w:pPr>
-      <w:r>
-        <w:rPr>
-          <w:rFonts w:ascii="Times New Roman" w:eastAsia="Times New Roman" w:hAnsi="Times New Roman" w:cs="Times New Roman"/>
-          <w:color w:val="000000"/>
-          <w:sz w:val="24"/>
-          <w:szCs w:val="24"/>
-          <w:highlight w:val="green"/>
+        </w:rPr>
+      </w:pPr>
+      <w:r>
+        <w:rPr>
+          <w:rFonts w:ascii="Times New Roman" w:eastAsia="Times New Roman" w:hAnsi="Times New Roman" w:cs="Times New Roman"/>
+          <w:color w:val="000000"/>
+          <w:sz w:val="24"/>
+          <w:szCs w:val="24"/>
         </w:rPr>
         <w:t xml:space="preserve">Todas as procedures </w:t>
       </w:r>
@@ -707,7 +664,6 @@
           <w:color w:val="000000"/>
           <w:sz w:val="24"/>
           <w:szCs w:val="24"/>
-          <w:highlight w:val="green"/>
         </w:rPr>
         <w:t>têm</w:t>
       </w:r>
@@ -717,7 +673,6 @@
           <w:color w:val="000000"/>
           <w:sz w:val="24"/>
           <w:szCs w:val="24"/>
-          <w:highlight w:val="green"/>
         </w:rPr>
         <w:t xml:space="preserve"> quem ter tratamentos de erros e funções para validar os dados, no </w:t>
       </w:r>
@@ -727,7 +682,6 @@
           <w:color w:val="000000"/>
           <w:sz w:val="24"/>
           <w:szCs w:val="24"/>
-          <w:highlight w:val="green"/>
         </w:rPr>
         <w:t>mínimo</w:t>
       </w:r>
@@ -737,7 +691,6 @@
           <w:color w:val="000000"/>
           <w:sz w:val="24"/>
           <w:szCs w:val="24"/>
-          <w:highlight w:val="green"/>
         </w:rPr>
         <w:t xml:space="preserve"> um tratamento de erro e uma função por procedure.</w:t>
       </w:r>
@@ -770,7 +723,6 @@
           <w:color w:val="000000"/>
           <w:sz w:val="24"/>
           <w:szCs w:val="24"/>
-          <w:highlight w:val="green"/>
         </w:rPr>
         <w:t>Criar procedure para carga da tabela fato.</w:t>
       </w:r>
@@ -802,7 +754,6 @@
           <w:color w:val="000000"/>
           <w:sz w:val="24"/>
           <w:szCs w:val="24"/>
-          <w:highlight w:val="green"/>
         </w:rPr>
         <w:t xml:space="preserve">Criar uma </w:t>
       </w:r>
@@ -812,7 +763,6 @@
           <w:color w:val="000000"/>
           <w:sz w:val="24"/>
           <w:szCs w:val="24"/>
-          <w:highlight w:val="green"/>
         </w:rPr>
         <w:t>Packages</w:t>
       </w:r>
@@ -822,18 +772,8 @@
           <w:color w:val="000000"/>
           <w:sz w:val="24"/>
           <w:szCs w:val="24"/>
-          <w:highlight w:val="green"/>
-        </w:rPr>
-        <w:t xml:space="preserve"> com todas as procedures criadas para carga de dados e dimensões</w:t>
-      </w:r>
-      <w:r>
-        <w:rPr>
-          <w:rFonts w:ascii="Times New Roman" w:eastAsia="Times New Roman" w:hAnsi="Times New Roman" w:cs="Times New Roman"/>
-          <w:color w:val="000000"/>
-          <w:sz w:val="24"/>
-          <w:szCs w:val="24"/>
-        </w:rPr>
-        <w:t>.</w:t>
+        </w:rPr>
+        <w:t xml:space="preserve"> com todas as procedures criadas para carga de dados e dimensões.</w:t>
       </w:r>
     </w:p>
     <w:p>
@@ -855,16 +795,14 @@
           <w:color w:val="FF0000"/>
           <w:sz w:val="24"/>
           <w:szCs w:val="24"/>
-          <w:highlight w:val="green"/>
-        </w:rPr>
-      </w:pPr>
-      <w:r>
-        <w:rPr>
-          <w:rFonts w:ascii="Times New Roman" w:eastAsia="Times New Roman" w:hAnsi="Times New Roman" w:cs="Times New Roman"/>
-          <w:color w:val="000000"/>
-          <w:sz w:val="24"/>
-          <w:szCs w:val="24"/>
-          <w:highlight w:val="green"/>
+        </w:rPr>
+      </w:pPr>
+      <w:r>
+        <w:rPr>
+          <w:rFonts w:ascii="Times New Roman" w:eastAsia="Times New Roman" w:hAnsi="Times New Roman" w:cs="Times New Roman"/>
+          <w:color w:val="000000"/>
+          <w:sz w:val="24"/>
+          <w:szCs w:val="24"/>
         </w:rPr>
         <w:t xml:space="preserve">A fato vendas tem que ter no mínimo 100 registros validos. </w:t>
       </w:r>
@@ -874,7 +812,6 @@
           <w:color w:val="FF0000"/>
           <w:sz w:val="24"/>
           <w:szCs w:val="24"/>
-          <w:highlight w:val="green"/>
         </w:rPr>
         <w:t xml:space="preserve">Menos de 100 </w:t>
       </w:r>
@@ -885,7 +822,6 @@
           <w:color w:val="FF0000"/>
           <w:sz w:val="24"/>
           <w:szCs w:val="24"/>
-          <w:highlight w:val="green"/>
         </w:rPr>
         <w:t>registors</w:t>
       </w:r>
@@ -896,7 +832,6 @@
           <w:color w:val="FF0000"/>
           <w:sz w:val="24"/>
           <w:szCs w:val="24"/>
-          <w:highlight w:val="green"/>
         </w:rPr>
         <w:t xml:space="preserve"> desconto de 1 ponto.</w:t>
       </w:r>
@@ -1006,6 +941,7 @@
       </w:pPr>
       <w:r>
         <w:rPr>
+          <w:noProof/>
           <w:sz w:val="28"/>
           <w:szCs w:val="28"/>
         </w:rPr>
@@ -1058,15 +994,7 @@
           <w:sz w:val="36"/>
           <w:szCs w:val="36"/>
         </w:rPr>
-        <w:t xml:space="preserve">Print da criação das procedures </w:t>
-      </w:r>
-      <w:proofErr w:type="gramStart"/>
-      <w:r>
-        <w:rPr>
-          <w:sz w:val="36"/>
-          <w:szCs w:val="36"/>
-        </w:rPr>
-        <w:t>p</w:t>
+        <w:t>Print da criação das procedures p</w:t>
       </w:r>
       <w:r>
         <w:rPr>
@@ -1080,26 +1008,19 @@
           <w:sz w:val="36"/>
           <w:szCs w:val="36"/>
         </w:rPr>
-        <w:t>a</w:t>
-      </w:r>
-      <w:proofErr w:type="gramEnd"/>
-      <w:r>
-        <w:rPr>
-          <w:sz w:val="36"/>
-          <w:szCs w:val="36"/>
-        </w:rPr>
-        <w:t xml:space="preserve"> carregar dimensões</w:t>
-      </w:r>
-    </w:p>
-    <w:p>
-      <w:pPr>
-        <w:rPr>
-          <w:sz w:val="36"/>
-          <w:szCs w:val="36"/>
-        </w:rPr>
-      </w:pPr>
-      <w:r>
-        <w:rPr>
+        <w:t>a carregar dimensões</w:t>
+      </w:r>
+    </w:p>
+    <w:p>
+      <w:pPr>
+        <w:rPr>
+          <w:sz w:val="36"/>
+          <w:szCs w:val="36"/>
+        </w:rPr>
+      </w:pPr>
+      <w:r>
+        <w:rPr>
+          <w:noProof/>
           <w:sz w:val="36"/>
           <w:szCs w:val="36"/>
         </w:rPr>
@@ -1189,6 +1110,7 @@
       </w:pPr>
       <w:r>
         <w:rPr>
+          <w:noProof/>
           <w:sz w:val="36"/>
           <w:szCs w:val="36"/>
         </w:rPr>
@@ -1316,6 +1238,146 @@
           <w:szCs w:val="36"/>
         </w:rPr>
       </w:pPr>
+    </w:p>
+    <w:p>
+      <w:pPr>
+        <w:rPr>
+          <w:sz w:val="36"/>
+          <w:szCs w:val="36"/>
+        </w:rPr>
+      </w:pPr>
+      <w:r>
+        <w:rPr>
+          <w:sz w:val="36"/>
+          <w:szCs w:val="36"/>
+        </w:rPr>
+        <w:lastRenderedPageBreak/>
+        <w:t>Print da criação da</w:t>
+      </w:r>
+      <w:r>
+        <w:rPr>
+          <w:sz w:val="36"/>
+          <w:szCs w:val="36"/>
+        </w:rPr>
+        <w:t>s</w:t>
+      </w:r>
+      <w:r>
+        <w:rPr>
+          <w:sz w:val="36"/>
+          <w:szCs w:val="36"/>
+        </w:rPr>
+        <w:t xml:space="preserve"> </w:t>
+      </w:r>
+      <w:r>
+        <w:rPr>
+          <w:sz w:val="36"/>
+          <w:szCs w:val="36"/>
+        </w:rPr>
+        <w:t>funções</w:t>
+      </w:r>
+      <w:r>
+        <w:rPr>
+          <w:sz w:val="36"/>
+          <w:szCs w:val="36"/>
+        </w:rPr>
+        <w:t xml:space="preserve"> de </w:t>
+      </w:r>
+      <w:r>
+        <w:rPr>
+          <w:sz w:val="36"/>
+          <w:szCs w:val="36"/>
+        </w:rPr>
+        <w:t>validação pra cada procedure</w:t>
+      </w:r>
+    </w:p>
+    <w:p>
+      <w:pPr>
+        <w:rPr>
+          <w:sz w:val="36"/>
+          <w:szCs w:val="36"/>
+        </w:rPr>
+      </w:pPr>
+      <w:r>
+        <w:rPr>
+          <w:sz w:val="36"/>
+          <w:szCs w:val="36"/>
+        </w:rPr>
+        <w:drawing>
+          <wp:inline distT="0" distB="0" distL="0" distR="0" wp14:anchorId="495615D1" wp14:editId="75850F39">
+            <wp:extent cx="5400040" cy="4943475"/>
+            <wp:effectExtent l="0" t="0" r="0" b="9525"/>
+            <wp:docPr id="1814583211" name="Imagem 1" descr="Interface gráfica do usuário, Texto, Aplicativo, Email&#10;&#10;Descrição gerada automaticamente"/>
+            <wp:cNvGraphicFramePr>
+              <a:graphicFrameLocks xmlns:a="http://schemas.openxmlformats.org/drawingml/2006/main" noChangeAspect="1"/>
+            </wp:cNvGraphicFramePr>
+            <a:graphic xmlns:a="http://schemas.openxmlformats.org/drawingml/2006/main">
+              <a:graphicData uri="http://schemas.openxmlformats.org/drawingml/2006/picture">
+                <pic:pic xmlns:pic="http://schemas.openxmlformats.org/drawingml/2006/picture">
+                  <pic:nvPicPr>
+                    <pic:cNvPr id="1814583211" name="Imagem 1" descr="Interface gráfica do usuário, Texto, Aplicativo, Email&#10;&#10;Descrição gerada automaticamente"/>
+                    <pic:cNvPicPr/>
+                  </pic:nvPicPr>
+                  <pic:blipFill>
+                    <a:blip r:embed="rId13"/>
+                    <a:stretch>
+                      <a:fillRect/>
+                    </a:stretch>
+                  </pic:blipFill>
+                  <pic:spPr>
+                    <a:xfrm>
+                      <a:off x="0" y="0"/>
+                      <a:ext cx="5400040" cy="4943475"/>
+                    </a:xfrm>
+                    <a:prstGeom prst="rect">
+                      <a:avLst/>
+                    </a:prstGeom>
+                  </pic:spPr>
+                </pic:pic>
+              </a:graphicData>
+            </a:graphic>
+          </wp:inline>
+        </w:drawing>
+      </w:r>
+    </w:p>
+    <w:p>
+      <w:pPr>
+        <w:rPr>
+          <w:sz w:val="36"/>
+          <w:szCs w:val="36"/>
+        </w:rPr>
+      </w:pPr>
+    </w:p>
+    <w:p>
+      <w:pPr>
+        <w:rPr>
+          <w:sz w:val="36"/>
+          <w:szCs w:val="36"/>
+        </w:rPr>
+      </w:pPr>
+    </w:p>
+    <w:p>
+      <w:pPr>
+        <w:rPr>
+          <w:sz w:val="36"/>
+          <w:szCs w:val="36"/>
+        </w:rPr>
+      </w:pPr>
+    </w:p>
+    <w:p>
+      <w:pPr>
+        <w:rPr>
+          <w:sz w:val="36"/>
+          <w:szCs w:val="36"/>
+        </w:rPr>
+      </w:pPr>
+    </w:p>
+    <w:p>
+      <w:pPr>
+        <w:rPr>
+          <w:sz w:val="36"/>
+          <w:szCs w:val="36"/>
+        </w:rPr>
+      </w:pPr>
       <w:r>
         <w:rPr>
           <w:sz w:val="36"/>
@@ -1366,6 +1428,7 @@
       </w:pPr>
       <w:r>
         <w:rPr>
+          <w:noProof/>
           <w:sz w:val="36"/>
           <w:szCs w:val="36"/>
         </w:rPr>
@@ -1385,7 +1448,7 @@
                     <pic:cNvPicPr/>
                   </pic:nvPicPr>
                   <pic:blipFill>
-                    <a:blip r:embed="rId13"/>
+                    <a:blip r:embed="rId14"/>
                     <a:stretch>
                       <a:fillRect/>
                     </a:stretch>
@@ -1475,7 +1538,7 @@
           <w:szCs w:val="36"/>
         </w:rPr>
         <w:lastRenderedPageBreak/>
-        <w:t xml:space="preserve">Obs. O </w:t>
+        <w:t xml:space="preserve">Print da Execução do </w:t>
       </w:r>
       <w:proofErr w:type="spellStart"/>
       <w:r>
@@ -1486,13 +1549,6 @@
         <w:t>Package</w:t>
       </w:r>
       <w:proofErr w:type="spellEnd"/>
-      <w:r>
-        <w:rPr>
-          <w:sz w:val="36"/>
-          <w:szCs w:val="36"/>
-        </w:rPr>
-        <w:t xml:space="preserve"> contém uma procedure que faz o preenchimento de 100 registros dentro da tabela fato.</w:t>
-      </w:r>
     </w:p>
     <w:p>
       <w:pPr>
@@ -1507,10 +1563,10 @@
           <w:szCs w:val="36"/>
         </w:rPr>
         <w:drawing>
-          <wp:inline distT="0" distB="0" distL="0" distR="0" wp14:anchorId="3234587C" wp14:editId="01D3CEB3">
-            <wp:extent cx="5400040" cy="4034155"/>
-            <wp:effectExtent l="0" t="0" r="0" b="4445"/>
-            <wp:docPr id="1339828439" name="Imagem 1" descr="Texto&#10;&#10;Descrição gerada automaticamente"/>
+          <wp:inline distT="0" distB="0" distL="0" distR="0" wp14:anchorId="326DCB72" wp14:editId="2D0B425B">
+            <wp:extent cx="5400040" cy="3335020"/>
+            <wp:effectExtent l="0" t="0" r="0" b="0"/>
+            <wp:docPr id="107457009" name="Imagem 1" descr="Interface gráfica do usuário, Texto, Aplicativo&#10;&#10;Descrição gerada automaticamente"/>
             <wp:cNvGraphicFramePr>
               <a:graphicFrameLocks xmlns:a="http://schemas.openxmlformats.org/drawingml/2006/main" noChangeAspect="1"/>
             </wp:cNvGraphicFramePr>
@@ -1518,11 +1574,11 @@
               <a:graphicData uri="http://schemas.openxmlformats.org/drawingml/2006/picture">
                 <pic:pic xmlns:pic="http://schemas.openxmlformats.org/drawingml/2006/picture">
                   <pic:nvPicPr>
-                    <pic:cNvPr id="1339828439" name="Imagem 1" descr="Texto&#10;&#10;Descrição gerada automaticamente"/>
+                    <pic:cNvPr id="107457009" name="Imagem 1" descr="Interface gráfica do usuário, Texto, Aplicativo&#10;&#10;Descrição gerada automaticamente"/>
                     <pic:cNvPicPr/>
                   </pic:nvPicPr>
                   <pic:blipFill>
-                    <a:blip r:embed="rId14"/>
+                    <a:blip r:embed="rId15"/>
                     <a:stretch>
                       <a:fillRect/>
                     </a:stretch>
@@ -1530,7 +1586,7 @@
                   <pic:spPr>
                     <a:xfrm>
                       <a:off x="0" y="0"/>
-                      <a:ext cx="5400040" cy="4034155"/>
+                      <a:ext cx="5400040" cy="3335020"/>
                     </a:xfrm>
                     <a:prstGeom prst="rect">
                       <a:avLst/>
@@ -1550,46 +1606,47 @@
           <w:szCs w:val="36"/>
         </w:rPr>
       </w:pPr>
-    </w:p>
-    <w:p>
-      <w:pPr>
-        <w:rPr>
-          <w:sz w:val="36"/>
-          <w:szCs w:val="36"/>
-        </w:rPr>
-      </w:pPr>
-    </w:p>
-    <w:p>
-      <w:pPr>
-        <w:rPr>
-          <w:sz w:val="36"/>
-          <w:szCs w:val="36"/>
-        </w:rPr>
-      </w:pPr>
-    </w:p>
-    <w:p>
-      <w:pPr>
-        <w:rPr>
-          <w:sz w:val="36"/>
-          <w:szCs w:val="36"/>
-        </w:rPr>
-      </w:pPr>
-    </w:p>
-    <w:p>
-      <w:pPr>
-        <w:rPr>
-          <w:sz w:val="36"/>
-          <w:szCs w:val="36"/>
-        </w:rPr>
-      </w:pPr>
-    </w:p>
-    <w:p>
-      <w:pPr>
-        <w:rPr>
-          <w:sz w:val="36"/>
-          <w:szCs w:val="36"/>
-        </w:rPr>
-      </w:pPr>
+      <w:r>
+        <w:rPr>
+          <w:sz w:val="36"/>
+          <w:szCs w:val="36"/>
+        </w:rPr>
+        <w:drawing>
+          <wp:inline distT="0" distB="0" distL="0" distR="0" wp14:anchorId="0151DEE2" wp14:editId="3157B18F">
+            <wp:extent cx="5400040" cy="2894330"/>
+            <wp:effectExtent l="0" t="0" r="0" b="1270"/>
+            <wp:docPr id="665998487" name="Imagem 1" descr="Interface gráfica do usuário, Texto&#10;&#10;Descrição gerada automaticamente"/>
+            <wp:cNvGraphicFramePr>
+              <a:graphicFrameLocks xmlns:a="http://schemas.openxmlformats.org/drawingml/2006/main" noChangeAspect="1"/>
+            </wp:cNvGraphicFramePr>
+            <a:graphic xmlns:a="http://schemas.openxmlformats.org/drawingml/2006/main">
+              <a:graphicData uri="http://schemas.openxmlformats.org/drawingml/2006/picture">
+                <pic:pic xmlns:pic="http://schemas.openxmlformats.org/drawingml/2006/picture">
+                  <pic:nvPicPr>
+                    <pic:cNvPr id="665998487" name="Imagem 1" descr="Interface gráfica do usuário, Texto&#10;&#10;Descrição gerada automaticamente"/>
+                    <pic:cNvPicPr/>
+                  </pic:nvPicPr>
+                  <pic:blipFill>
+                    <a:blip r:embed="rId16"/>
+                    <a:stretch>
+                      <a:fillRect/>
+                    </a:stretch>
+                  </pic:blipFill>
+                  <pic:spPr>
+                    <a:xfrm>
+                      <a:off x="0" y="0"/>
+                      <a:ext cx="5400040" cy="2894330"/>
+                    </a:xfrm>
+                    <a:prstGeom prst="rect">
+                      <a:avLst/>
+                    </a:prstGeom>
+                  </pic:spPr>
+                </pic:pic>
+              </a:graphicData>
+            </a:graphic>
+          </wp:inline>
+        </w:drawing>
+      </w:r>
     </w:p>
     <w:p>
       <w:pPr>
@@ -1604,29 +1661,46 @@
           <w:szCs w:val="36"/>
         </w:rPr>
         <w:lastRenderedPageBreak/>
-        <w:t xml:space="preserve">Print da Execução do </w:t>
-      </w:r>
-      <w:proofErr w:type="spellStart"/>
-      <w:r>
-        <w:rPr>
-          <w:sz w:val="36"/>
-          <w:szCs w:val="36"/>
-        </w:rPr>
-        <w:t>Package</w:t>
-      </w:r>
-      <w:proofErr w:type="spellEnd"/>
-    </w:p>
-    <w:p>
-      <w:pPr>
-        <w:rPr>
-          <w:sz w:val="36"/>
-          <w:szCs w:val="36"/>
-        </w:rPr>
-      </w:pPr>
+        <w:drawing>
+          <wp:inline distT="0" distB="0" distL="0" distR="0" wp14:anchorId="3280312E" wp14:editId="45582B66">
+            <wp:extent cx="5400040" cy="3374390"/>
+            <wp:effectExtent l="0" t="0" r="0" b="0"/>
+            <wp:docPr id="94196053" name="Imagem 1"/>
+            <wp:cNvGraphicFramePr>
+              <a:graphicFrameLocks xmlns:a="http://schemas.openxmlformats.org/drawingml/2006/main" noChangeAspect="1"/>
+            </wp:cNvGraphicFramePr>
+            <a:graphic xmlns:a="http://schemas.openxmlformats.org/drawingml/2006/main">
+              <a:graphicData uri="http://schemas.openxmlformats.org/drawingml/2006/picture">
+                <pic:pic xmlns:pic="http://schemas.openxmlformats.org/drawingml/2006/picture">
+                  <pic:nvPicPr>
+                    <pic:cNvPr id="94196053" name=""/>
+                    <pic:cNvPicPr/>
+                  </pic:nvPicPr>
+                  <pic:blipFill>
+                    <a:blip r:embed="rId17"/>
+                    <a:stretch>
+                      <a:fillRect/>
+                    </a:stretch>
+                  </pic:blipFill>
+                  <pic:spPr>
+                    <a:xfrm>
+                      <a:off x="0" y="0"/>
+                      <a:ext cx="5400040" cy="3374390"/>
+                    </a:xfrm>
+                    <a:prstGeom prst="rect">
+                      <a:avLst/>
+                    </a:prstGeom>
+                  </pic:spPr>
+                </pic:pic>
+              </a:graphicData>
+            </a:graphic>
+          </wp:inline>
+        </w:drawing>
+      </w:r>
     </w:p>
     <w:sectPr>
-      <w:headerReference w:type="default" r:id="rId15"/>
-      <w:footerReference w:type="default" r:id="rId16"/>
+      <w:headerReference w:type="default" r:id="rId18"/>
+      <w:footerReference w:type="default" r:id="rId19"/>
       <w:pgSz w:w="11906" w:h="16838"/>
       <w:pgMar w:top="1417" w:right="1701" w:bottom="1417" w:left="1701" w:header="708" w:footer="708" w:gutter="0"/>
       <w:pgNumType w:start="1"/>
@@ -3290,23 +3364,6 @@
 </file>
 
 <file path=customXml/item1.xml><?xml version="1.0" encoding="utf-8"?>
-<p:properties xmlns:p="http://schemas.microsoft.com/office/2006/metadata/properties" xmlns:xsi="http://www.w3.org/2001/XMLSchema-instance" xmlns:pc="http://schemas.microsoft.com/office/infopath/2007/PartnerControls">
-  <documentManagement>
-    <_activity xmlns="3c1dc2a5-f87b-4340-a568-c485be23fc77" xsi:nil="true"/>
-  </documentManagement>
-</p:properties>
-</file>
-
-<file path=customXml/item2.xml><?xml version="1.0" encoding="utf-8"?>
-<?mso-contentType ?>
-<FormTemplates xmlns="http://schemas.microsoft.com/sharepoint/v3/contenttype/forms">
-  <Display>DocumentLibraryForm</Display>
-  <Edit>DocumentLibraryForm</Edit>
-  <New>DocumentLibraryForm</New>
-</FormTemplates>
-</file>
-
-<file path=customXml/item3.xml><?xml version="1.0" encoding="utf-8"?>
 <ct:contentTypeSchema xmlns:ct="http://schemas.microsoft.com/office/2006/metadata/contentType" xmlns:ma="http://schemas.microsoft.com/office/2006/metadata/properties/metaAttributes" ct:_="" ma:_="" ma:contentTypeName="Documento" ma:contentTypeID="0x01010025E8FFB4BADE9C4AA27420827F0B6B02" ma:contentTypeVersion="12" ma:contentTypeDescription="Crie um novo documento." ma:contentTypeScope="" ma:versionID="8eda228dbfb4ebf69b34bd2605e74849">
   <xsd:schema xmlns:xsd="http://www.w3.org/2001/XMLSchema" xmlns:xs="http://www.w3.org/2001/XMLSchema" xmlns:p="http://schemas.microsoft.com/office/2006/metadata/properties" xmlns:ns3="3c1dc2a5-f87b-4340-a568-c485be23fc77" xmlns:ns4="2252625f-9dae-43d1-b737-452d42f6f3f1" targetNamespace="http://schemas.microsoft.com/office/2006/metadata/properties" ma:root="true" ma:fieldsID="56d0fa646dc12c2cd39f9dcc7254de8d" ns3:_="" ns4:_="">
     <xsd:import namespace="3c1dc2a5-f87b-4340-a568-c485be23fc77"/>
@@ -3521,25 +3578,24 @@
 </ct:contentTypeSchema>
 </file>
 
-<file path=customXml/itemProps1.xml><?xml version="1.0" encoding="utf-8"?>
-<ds:datastoreItem xmlns:ds="http://schemas.openxmlformats.org/officeDocument/2006/customXml" ds:itemID="{E1A45C2A-7CEF-4135-B13D-6822544F5F31}">
-  <ds:schemaRefs>
-    <ds:schemaRef ds:uri="http://schemas.microsoft.com/office/2006/metadata/properties"/>
-    <ds:schemaRef ds:uri="http://schemas.microsoft.com/office/infopath/2007/PartnerControls"/>
-    <ds:schemaRef ds:uri="3c1dc2a5-f87b-4340-a568-c485be23fc77"/>
-  </ds:schemaRefs>
-</ds:datastoreItem>
+<file path=customXml/item2.xml><?xml version="1.0" encoding="utf-8"?>
+<?mso-contentType ?>
+<FormTemplates xmlns="http://schemas.microsoft.com/sharepoint/v3/contenttype/forms">
+  <Display>DocumentLibraryForm</Display>
+  <Edit>DocumentLibraryForm</Edit>
+  <New>DocumentLibraryForm</New>
+</FormTemplates>
 </file>
 
-<file path=customXml/itemProps2.xml><?xml version="1.0" encoding="utf-8"?>
-<ds:datastoreItem xmlns:ds="http://schemas.openxmlformats.org/officeDocument/2006/customXml" ds:itemID="{96E97FC5-3DE7-46BF-9204-9116A8683E1B}">
-  <ds:schemaRefs>
-    <ds:schemaRef ds:uri="http://schemas.microsoft.com/sharepoint/v3/contenttype/forms"/>
-  </ds:schemaRefs>
-</ds:datastoreItem>
+<file path=customXml/item3.xml><?xml version="1.0" encoding="utf-8"?>
+<p:properties xmlns:p="http://schemas.microsoft.com/office/2006/metadata/properties" xmlns:xsi="http://www.w3.org/2001/XMLSchema-instance" xmlns:pc="http://schemas.microsoft.com/office/infopath/2007/PartnerControls">
+  <documentManagement>
+    <_activity xmlns="3c1dc2a5-f87b-4340-a568-c485be23fc77" xsi:nil="true"/>
+  </documentManagement>
+</p:properties>
 </file>
 
-<file path=customXml/itemProps3.xml><?xml version="1.0" encoding="utf-8"?>
+<file path=customXml/itemProps1.xml><?xml version="1.0" encoding="utf-8"?>
 <ds:datastoreItem xmlns:ds="http://schemas.openxmlformats.org/officeDocument/2006/customXml" ds:itemID="{136C8225-E688-47E6-A134-84168866B50B}">
   <ds:schemaRefs>
     <ds:schemaRef ds:uri="http://schemas.microsoft.com/office/2006/metadata/contentType"/>
@@ -3556,4 +3612,22 @@
     <ds:schemaRef ds:uri="http://schemas.microsoft.com/internal/obd"/>
   </ds:schemaRefs>
 </ds:datastoreItem>
+</file>
+
+<file path=customXml/itemProps2.xml><?xml version="1.0" encoding="utf-8"?>
+<ds:datastoreItem xmlns:ds="http://schemas.openxmlformats.org/officeDocument/2006/customXml" ds:itemID="{96E97FC5-3DE7-46BF-9204-9116A8683E1B}">
+  <ds:schemaRefs>
+    <ds:schemaRef ds:uri="http://schemas.microsoft.com/sharepoint/v3/contenttype/forms"/>
+  </ds:schemaRefs>
+</ds:datastoreItem>
+</file>
+
+<file path=customXml/itemProps3.xml><?xml version="1.0" encoding="utf-8"?>
+<ds:datastoreItem xmlns:ds="http://schemas.openxmlformats.org/officeDocument/2006/customXml" ds:itemID="{E1A45C2A-7CEF-4135-B13D-6822544F5F31}">
+  <ds:schemaRefs>
+    <ds:schemaRef ds:uri="http://schemas.microsoft.com/office/2006/metadata/properties"/>
+    <ds:schemaRef ds:uri="http://schemas.microsoft.com/office/infopath/2007/PartnerControls"/>
+    <ds:schemaRef ds:uri="3c1dc2a5-f87b-4340-a568-c485be23fc77"/>
+  </ds:schemaRefs>
+</ds:datastoreItem>
 </file>
</xml_diff>